<commit_message>
Lay everything out as comment/response
</commit_message>
<xml_diff>
--- a/JournalPaper/Responce.docx
+++ b/JournalPaper/Responce.docx
@@ -12,6 +12,28 @@
           <w:shd w:val="clear" w:color="auto" w:fill="FFFFFF"/>
         </w:rPr>
       </w:pPr>
+    </w:p>
+    <w:p>
+      <w:pPr>
+        <w:rPr>
+          <w:rFonts w:ascii="Arial" w:hAnsi="Arial" w:cs="Arial"/>
+          <w:color w:val="212121"/>
+          <w:sz w:val="20"/>
+          <w:szCs w:val="20"/>
+          <w:shd w:val="clear" w:color="auto" w:fill="FFFFFF"/>
+        </w:rPr>
+      </w:pPr>
+    </w:p>
+    <w:p>
+      <w:pPr>
+        <w:rPr>
+          <w:rFonts w:ascii="Arial" w:hAnsi="Arial" w:cs="Arial"/>
+          <w:color w:val="212121"/>
+          <w:sz w:val="20"/>
+          <w:szCs w:val="20"/>
+          <w:shd w:val="clear" w:color="auto" w:fill="FFFFFF"/>
+        </w:rPr>
+      </w:pPr>
       <w:r>
         <w:rPr>
           <w:rFonts w:ascii="Arial" w:hAnsi="Arial" w:cs="Arial"/>
@@ -27,90 +49,294 @@
       <w:pPr>
         <w:rPr>
           <w:rFonts w:ascii="Arial" w:hAnsi="Arial" w:cs="Arial"/>
-          <w:color w:val="212121"/>
-          <w:sz w:val="20"/>
-          <w:szCs w:val="20"/>
-          <w:shd w:val="clear" w:color="auto" w:fill="FFFFFF"/>
-        </w:rPr>
-      </w:pPr>
-    </w:p>
-    <w:p>
-      <w:pPr>
-        <w:rPr>
-          <w:rFonts w:ascii="Arial" w:hAnsi="Arial" w:cs="Arial"/>
-          <w:color w:val="212121"/>
-          <w:sz w:val="20"/>
-          <w:szCs w:val="20"/>
-          <w:shd w:val="clear" w:color="auto" w:fill="FFFFFF"/>
-        </w:rPr>
-      </w:pPr>
-    </w:p>
-    <w:p>
-      <w:pPr>
-        <w:rPr>
-          <w:rFonts w:ascii="Arial" w:hAnsi="Arial" w:cs="Arial"/>
-          <w:color w:val="212121"/>
-          <w:sz w:val="20"/>
-          <w:szCs w:val="20"/>
-          <w:shd w:val="clear" w:color="auto" w:fill="FFFFFF"/>
-        </w:rPr>
-      </w:pPr>
-    </w:p>
-    <w:p>
-      <w:pPr>
-        <w:rPr>
-          <w:rFonts w:ascii="Arial" w:hAnsi="Arial" w:cs="Arial"/>
-          <w:color w:val="212121"/>
-          <w:sz w:val="20"/>
-          <w:szCs w:val="20"/>
-        </w:rPr>
-      </w:pPr>
-      <w:r>
-        <w:rPr>
-          <w:rFonts w:ascii="Arial" w:hAnsi="Arial" w:cs="Arial"/>
-          <w:b/>
-          <w:color w:val="212121"/>
-          <w:sz w:val="20"/>
-          <w:szCs w:val="20"/>
-          <w:shd w:val="clear" w:color="auto" w:fill="FFFFFF"/>
-        </w:rPr>
-        <w:t>Reviewer #1:</w:t>
-      </w:r>
-      <w:r>
-        <w:rPr>
-          <w:rFonts w:ascii="Arial" w:hAnsi="Arial" w:cs="Arial"/>
-          <w:color w:val="212121"/>
-          <w:sz w:val="20"/>
-          <w:szCs w:val="20"/>
-          <w:shd w:val="clear" w:color="auto" w:fill="FFFFFF"/>
-        </w:rPr>
-        <w:t xml:space="preserve"> An extension of the DPD solution in [15, 20] was proposed in [21], where an iterative learning algorithm is used between the right and left IM3 sub-bands until they are both properly </w:t>
+          <w:b/>
+          <w:color w:val="212121"/>
+          <w:sz w:val="24"/>
+          <w:szCs w:val="20"/>
+          <w:shd w:val="clear" w:color="auto" w:fill="FFFFFF"/>
+        </w:rPr>
+      </w:pPr>
+      <w:r>
+        <w:rPr>
+          <w:rFonts w:ascii="Arial" w:hAnsi="Arial" w:cs="Arial"/>
+          <w:b/>
+          <w:color w:val="212121"/>
+          <w:sz w:val="24"/>
+          <w:szCs w:val="20"/>
+          <w:shd w:val="clear" w:color="auto" w:fill="FFFFFF"/>
+        </w:rPr>
+        <w:t>Response to Reviewer 1</w:t>
+      </w:r>
+    </w:p>
+    <w:p>
+      <w:pPr>
+        <w:rPr>
+          <w:rFonts w:ascii="Arial" w:hAnsi="Arial" w:cs="Arial"/>
+          <w:i/>
+          <w:color w:val="212121"/>
+          <w:sz w:val="20"/>
+          <w:szCs w:val="20"/>
+          <w:shd w:val="clear" w:color="auto" w:fill="FFFFFF"/>
+        </w:rPr>
+      </w:pPr>
+      <w:r>
+        <w:rPr>
+          <w:rFonts w:ascii="Arial" w:hAnsi="Arial" w:cs="Arial"/>
+          <w:b/>
+          <w:i/>
+          <w:color w:val="212121"/>
+          <w:sz w:val="20"/>
+          <w:szCs w:val="20"/>
+          <w:shd w:val="clear" w:color="auto" w:fill="FFFFFF"/>
+        </w:rPr>
+        <w:t>Reviewer Overview:</w:t>
+      </w:r>
+      <w:r>
+        <w:rPr>
+          <w:rFonts w:ascii="Arial" w:hAnsi="Arial" w:cs="Arial"/>
+          <w:i/>
+          <w:color w:val="212121"/>
+          <w:sz w:val="20"/>
+          <w:szCs w:val="20"/>
+          <w:shd w:val="clear" w:color="auto" w:fill="FFFFFF"/>
+        </w:rPr>
+        <w:t xml:space="preserve"> </w:t>
+      </w:r>
+      <w:r>
+        <w:rPr>
+          <w:rFonts w:ascii="Arial" w:hAnsi="Arial" w:cs="Arial"/>
+          <w:i/>
+          <w:color w:val="212121"/>
+          <w:sz w:val="20"/>
+          <w:szCs w:val="20"/>
+          <w:shd w:val="clear" w:color="auto" w:fill="FFFFFF"/>
+        </w:rPr>
+        <w:t>An extension of the DPD solution in [15, 20] was proposed in [21], where an iterative learning algorithm is used between the right and left IM3 sub-bands until they are both properly suppressed. (Better to have numbers based on frequencies F1/F2/2F1-F2/2F2-F1)</w:t>
+      </w:r>
+    </w:p>
+    <w:p>
+      <w:pPr>
+        <w:rPr>
+          <w:rFonts w:ascii="Arial" w:hAnsi="Arial" w:cs="Arial"/>
+          <w:b/>
+          <w:color w:val="212121"/>
+          <w:sz w:val="20"/>
+          <w:szCs w:val="20"/>
+          <w:shd w:val="clear" w:color="auto" w:fill="FFFFFF"/>
+        </w:rPr>
+      </w:pPr>
+      <w:r>
+        <w:rPr>
+          <w:rFonts w:ascii="Arial" w:hAnsi="Arial" w:cs="Arial"/>
+          <w:b/>
+          <w:color w:val="212121"/>
+          <w:sz w:val="20"/>
+          <w:szCs w:val="20"/>
+          <w:shd w:val="clear" w:color="auto" w:fill="FFFFFF"/>
+        </w:rPr>
+        <w:t>Response:</w:t>
+      </w:r>
+    </w:p>
+    <w:p>
+      <w:pPr>
+        <w:rPr>
+          <w:rFonts w:ascii="Arial" w:hAnsi="Arial" w:cs="Arial"/>
+          <w:i/>
+          <w:color w:val="212121"/>
+          <w:sz w:val="20"/>
+          <w:szCs w:val="20"/>
+          <w:shd w:val="clear" w:color="auto" w:fill="FFFFFF"/>
+        </w:rPr>
+      </w:pPr>
+      <w:r>
+        <w:rPr>
+          <w:rFonts w:ascii="Arial" w:hAnsi="Arial" w:cs="Arial"/>
+          <w:b/>
+          <w:i/>
+          <w:color w:val="212121"/>
+          <w:sz w:val="20"/>
+          <w:szCs w:val="20"/>
+          <w:shd w:val="clear" w:color="auto" w:fill="FFFFFF"/>
+        </w:rPr>
+        <w:t>Comment 1:</w:t>
+      </w:r>
+      <w:r>
+        <w:rPr>
+          <w:rFonts w:ascii="Arial" w:hAnsi="Arial" w:cs="Arial"/>
+          <w:i/>
+          <w:color w:val="212121"/>
+          <w:sz w:val="20"/>
+          <w:szCs w:val="20"/>
+        </w:rPr>
+        <w:t xml:space="preserve"> </w:t>
+      </w:r>
+      <w:r>
+        <w:rPr>
+          <w:rFonts w:ascii="Arial" w:hAnsi="Arial" w:cs="Arial"/>
+          <w:i/>
+          <w:color w:val="212121"/>
+          <w:sz w:val="20"/>
+          <w:szCs w:val="20"/>
+          <w:shd w:val="clear" w:color="auto" w:fill="FFFFFF"/>
+        </w:rPr>
+        <w:t xml:space="preserve">The Intermodulation/ACP is also </w:t>
       </w:r>
       <w:proofErr w:type="gramStart"/>
       <w:r>
         <w:rPr>
           <w:rFonts w:ascii="Arial" w:hAnsi="Arial" w:cs="Arial"/>
-          <w:color w:val="212121"/>
-          <w:sz w:val="20"/>
-          <w:szCs w:val="20"/>
-          <w:shd w:val="clear" w:color="auto" w:fill="FFFFFF"/>
-        </w:rPr>
-        <w:t>suppressed.(</w:t>
+          <w:i/>
+          <w:color w:val="212121"/>
+          <w:sz w:val="20"/>
+          <w:szCs w:val="20"/>
+          <w:shd w:val="clear" w:color="auto" w:fill="FFFFFF"/>
+        </w:rPr>
+        <w:t>depend</w:t>
       </w:r>
       <w:proofErr w:type="gramEnd"/>
       <w:r>
         <w:rPr>
           <w:rFonts w:ascii="Arial" w:hAnsi="Arial" w:cs="Arial"/>
-          <w:color w:val="212121"/>
-          <w:sz w:val="20"/>
-          <w:szCs w:val="20"/>
-          <w:shd w:val="clear" w:color="auto" w:fill="FFFFFF"/>
-        </w:rPr>
-        <w:t>Better to have numbers based on frequencies F1/F2/2F1-F2/2F2-F1)</w:t>
-      </w:r>
-      <w:r>
-        <w:rPr>
-          <w:rFonts w:ascii="Arial" w:hAnsi="Arial" w:cs="Arial"/>
+          <w:i/>
+          <w:color w:val="212121"/>
+          <w:sz w:val="20"/>
+          <w:szCs w:val="20"/>
+          <w:shd w:val="clear" w:color="auto" w:fill="FFFFFF"/>
+        </w:rPr>
+        <w:t xml:space="preserve"> on the PAR and the peaks from the Waveforms. I don't see term like PAR/Peak/CFR.</w:t>
+      </w:r>
+    </w:p>
+    <w:p>
+      <w:pPr>
+        <w:rPr>
+          <w:rFonts w:ascii="Arial" w:hAnsi="Arial" w:cs="Arial"/>
+          <w:b/>
+          <w:color w:val="212121"/>
+          <w:sz w:val="20"/>
+          <w:szCs w:val="20"/>
+          <w:shd w:val="clear" w:color="auto" w:fill="FFFFFF"/>
+        </w:rPr>
+      </w:pPr>
+      <w:r>
+        <w:rPr>
+          <w:rFonts w:ascii="Arial" w:hAnsi="Arial" w:cs="Arial"/>
+          <w:b/>
+          <w:color w:val="212121"/>
+          <w:sz w:val="20"/>
+          <w:szCs w:val="20"/>
+          <w:shd w:val="clear" w:color="auto" w:fill="FFFFFF"/>
+        </w:rPr>
+        <w:t>Response:</w:t>
+      </w:r>
+    </w:p>
+    <w:p>
+      <w:pPr>
+        <w:rPr>
+          <w:rFonts w:ascii="Arial" w:hAnsi="Arial" w:cs="Arial"/>
+          <w:i/>
+          <w:color w:val="212121"/>
+          <w:sz w:val="20"/>
+          <w:szCs w:val="20"/>
+          <w:shd w:val="clear" w:color="auto" w:fill="FFFFFF"/>
+        </w:rPr>
+      </w:pPr>
+    </w:p>
+    <w:p>
+      <w:pPr>
+        <w:rPr>
+          <w:rFonts w:ascii="Arial" w:hAnsi="Arial" w:cs="Arial"/>
+          <w:i/>
+          <w:color w:val="212121"/>
+          <w:sz w:val="20"/>
+          <w:szCs w:val="20"/>
+        </w:rPr>
+      </w:pPr>
+      <w:r>
+        <w:rPr>
+          <w:rFonts w:ascii="Arial" w:hAnsi="Arial" w:cs="Arial"/>
+          <w:b/>
+          <w:i/>
+          <w:color w:val="212121"/>
+          <w:sz w:val="20"/>
+          <w:szCs w:val="20"/>
+          <w:shd w:val="clear" w:color="auto" w:fill="FFFFFF"/>
+        </w:rPr>
+        <w:t>Comment 2:</w:t>
+      </w:r>
+      <w:r>
+        <w:rPr>
+          <w:rFonts w:ascii="Arial" w:hAnsi="Arial" w:cs="Arial"/>
+          <w:b/>
+          <w:i/>
+          <w:color w:val="212121"/>
+          <w:sz w:val="20"/>
+          <w:szCs w:val="20"/>
+          <w:shd w:val="clear" w:color="auto" w:fill="FFFFFF"/>
+        </w:rPr>
+        <w:t xml:space="preserve"> </w:t>
+      </w:r>
+      <w:r>
+        <w:rPr>
+          <w:rFonts w:ascii="Arial" w:hAnsi="Arial" w:cs="Arial"/>
+          <w:b/>
+          <w:i/>
+          <w:color w:val="212121"/>
+          <w:sz w:val="20"/>
+          <w:szCs w:val="20"/>
+          <w:shd w:val="clear" w:color="auto" w:fill="FFFFFF"/>
+        </w:rPr>
+        <w:t>I</w:t>
+      </w:r>
+      <w:r>
+        <w:rPr>
+          <w:rFonts w:ascii="Arial" w:hAnsi="Arial" w:cs="Arial"/>
+          <w:i/>
+          <w:color w:val="212121"/>
+          <w:sz w:val="20"/>
+          <w:szCs w:val="20"/>
+          <w:shd w:val="clear" w:color="auto" w:fill="FFFFFF"/>
+        </w:rPr>
+        <w:t>MD/Intermodulation's/Third order non-linearities are mixes, may be reduce the complexity and stick to one of them.</w:t>
+      </w:r>
+    </w:p>
+    <w:p>
+      <w:pPr>
+        <w:rPr>
+          <w:rFonts w:ascii="Arial" w:hAnsi="Arial" w:cs="Arial"/>
+          <w:b/>
+          <w:color w:val="212121"/>
+          <w:sz w:val="20"/>
+          <w:szCs w:val="20"/>
+          <w:shd w:val="clear" w:color="auto" w:fill="FFFFFF"/>
+        </w:rPr>
+      </w:pPr>
+      <w:r>
+        <w:rPr>
+          <w:rFonts w:ascii="Arial" w:hAnsi="Arial" w:cs="Arial"/>
+          <w:b/>
+          <w:color w:val="212121"/>
+          <w:sz w:val="20"/>
+          <w:szCs w:val="20"/>
+          <w:shd w:val="clear" w:color="auto" w:fill="FFFFFF"/>
+        </w:rPr>
+        <w:t>Response:</w:t>
+      </w:r>
+    </w:p>
+    <w:p>
+      <w:pPr>
+        <w:rPr>
+          <w:rFonts w:ascii="Arial" w:hAnsi="Arial" w:cs="Arial"/>
+          <w:i/>
+          <w:color w:val="212121"/>
+          <w:sz w:val="20"/>
+          <w:szCs w:val="20"/>
+          <w:shd w:val="clear" w:color="auto" w:fill="FFFFFF"/>
+        </w:rPr>
+      </w:pPr>
+      <w:r>
+        <w:rPr>
+          <w:rFonts w:ascii="Arial" w:hAnsi="Arial" w:cs="Arial"/>
+          <w:i/>
           <w:color w:val="212121"/>
           <w:sz w:val="20"/>
           <w:szCs w:val="20"/>
@@ -120,6 +346,76 @@
       <w:r>
         <w:rPr>
           <w:rFonts w:ascii="Arial" w:hAnsi="Arial" w:cs="Arial"/>
+          <w:b/>
+          <w:i/>
+          <w:color w:val="212121"/>
+          <w:sz w:val="20"/>
+          <w:szCs w:val="20"/>
+          <w:shd w:val="clear" w:color="auto" w:fill="FFFFFF"/>
+        </w:rPr>
+        <w:t>Comment 3:</w:t>
+      </w:r>
+      <w:r>
+        <w:rPr>
+          <w:rFonts w:ascii="Arial" w:hAnsi="Arial" w:cs="Arial"/>
+          <w:i/>
+          <w:color w:val="212121"/>
+          <w:sz w:val="20"/>
+          <w:szCs w:val="20"/>
+          <w:shd w:val="clear" w:color="auto" w:fill="FFFFFF"/>
+        </w:rPr>
+        <w:t xml:space="preserve"> </w:t>
+      </w:r>
+      <w:r>
+        <w:rPr>
+          <w:rFonts w:ascii="Arial" w:hAnsi="Arial" w:cs="Arial"/>
+          <w:i/>
+          <w:color w:val="212121"/>
+          <w:sz w:val="20"/>
+          <w:szCs w:val="20"/>
+          <w:shd w:val="clear" w:color="auto" w:fill="FFFFFF"/>
+        </w:rPr>
+        <w:t>The DPD curve achieved through the PA feedback path, nothing mentioned in the Document.</w:t>
+      </w:r>
+    </w:p>
+    <w:p>
+      <w:pPr>
+        <w:rPr>
+          <w:rFonts w:ascii="Arial" w:hAnsi="Arial" w:cs="Arial"/>
+          <w:b/>
+          <w:color w:val="212121"/>
+          <w:sz w:val="20"/>
+          <w:szCs w:val="20"/>
+          <w:shd w:val="clear" w:color="auto" w:fill="FFFFFF"/>
+        </w:rPr>
+      </w:pPr>
+      <w:r>
+        <w:rPr>
+          <w:rFonts w:ascii="Arial" w:hAnsi="Arial" w:cs="Arial"/>
+          <w:b/>
+          <w:color w:val="212121"/>
+          <w:sz w:val="20"/>
+          <w:szCs w:val="20"/>
+          <w:shd w:val="clear" w:color="auto" w:fill="FFFFFF"/>
+        </w:rPr>
+        <w:t>Response:</w:t>
+      </w:r>
+    </w:p>
+    <w:p>
+      <w:pPr>
+        <w:rPr>
+          <w:rFonts w:ascii="Arial" w:hAnsi="Arial" w:cs="Arial"/>
+          <w:i/>
+          <w:color w:val="212121"/>
+          <w:sz w:val="20"/>
+          <w:szCs w:val="20"/>
+          <w:shd w:val="clear" w:color="auto" w:fill="FFFFFF"/>
+        </w:rPr>
+      </w:pPr>
+      <w:r>
+        <w:rPr>
+          <w:rFonts w:ascii="Arial" w:hAnsi="Arial" w:cs="Arial"/>
+          <w:i/>
           <w:color w:val="212121"/>
           <w:sz w:val="20"/>
           <w:szCs w:val="20"/>
@@ -129,16 +425,41 @@
       <w:r>
         <w:rPr>
           <w:rFonts w:ascii="Arial" w:hAnsi="Arial" w:cs="Arial"/>
-          <w:color w:val="212121"/>
-          <w:sz w:val="20"/>
-          <w:szCs w:val="20"/>
-          <w:shd w:val="clear" w:color="auto" w:fill="FFFFFF"/>
-        </w:rPr>
-        <w:t>General comment:</w:t>
-      </w:r>
-      <w:r>
-        <w:rPr>
-          <w:rFonts w:ascii="Arial" w:hAnsi="Arial" w:cs="Arial"/>
+          <w:b/>
+          <w:i/>
+          <w:color w:val="212121"/>
+          <w:sz w:val="20"/>
+          <w:szCs w:val="20"/>
+          <w:shd w:val="clear" w:color="auto" w:fill="FFFFFF"/>
+        </w:rPr>
+        <w:t>Comment 4:</w:t>
+      </w:r>
+      <w:r>
+        <w:rPr>
+          <w:rFonts w:ascii="Arial" w:hAnsi="Arial" w:cs="Arial"/>
+          <w:i/>
+          <w:color w:val="212121"/>
+          <w:sz w:val="20"/>
+          <w:szCs w:val="20"/>
+          <w:shd w:val="clear" w:color="auto" w:fill="FFFFFF"/>
+        </w:rPr>
+        <w:t xml:space="preserve"> </w:t>
+      </w:r>
+      <w:r>
+        <w:rPr>
+          <w:rFonts w:ascii="Arial" w:hAnsi="Arial" w:cs="Arial"/>
+          <w:i/>
+          <w:color w:val="212121"/>
+          <w:sz w:val="20"/>
+          <w:szCs w:val="20"/>
+          <w:shd w:val="clear" w:color="auto" w:fill="FFFFFF"/>
+        </w:rPr>
+        <w:t>Nothing mentioned about currents and Efficiency. Document Missing technical terms.</w:t>
+      </w:r>
+      <w:r>
+        <w:rPr>
+          <w:rFonts w:ascii="Arial" w:hAnsi="Arial" w:cs="Arial"/>
+          <w:i/>
           <w:color w:val="212121"/>
           <w:sz w:val="20"/>
           <w:szCs w:val="20"/>
@@ -148,16 +469,108 @@
       <w:r>
         <w:rPr>
           <w:rFonts w:ascii="Arial" w:hAnsi="Arial" w:cs="Arial"/>
-          <w:color w:val="212121"/>
-          <w:sz w:val="20"/>
-          <w:szCs w:val="20"/>
-          <w:shd w:val="clear" w:color="auto" w:fill="FFFFFF"/>
-        </w:rPr>
-        <w:t>The Intermodulation/ACP is also depend on the PAR and the peaks from the Waveforms. I don't see term like PAR/Peak/CFR.</w:t>
-      </w:r>
-      <w:r>
-        <w:rPr>
-          <w:rFonts w:ascii="Arial" w:hAnsi="Arial" w:cs="Arial"/>
+          <w:i/>
+          <w:color w:val="212121"/>
+          <w:sz w:val="20"/>
+          <w:szCs w:val="20"/>
+          <w:shd w:val="clear" w:color="auto" w:fill="FFFFFF"/>
+        </w:rPr>
+        <w:t>could be better if we add top level block diagram.</w:t>
+      </w:r>
+    </w:p>
+    <w:p>
+      <w:pPr>
+        <w:rPr>
+          <w:rFonts w:ascii="Arial" w:hAnsi="Arial" w:cs="Arial"/>
+          <w:b/>
+          <w:color w:val="212121"/>
+          <w:sz w:val="20"/>
+          <w:szCs w:val="20"/>
+          <w:shd w:val="clear" w:color="auto" w:fill="FFFFFF"/>
+        </w:rPr>
+      </w:pPr>
+      <w:r>
+        <w:rPr>
+          <w:rFonts w:ascii="Arial" w:hAnsi="Arial" w:cs="Arial"/>
+          <w:b/>
+          <w:color w:val="212121"/>
+          <w:sz w:val="20"/>
+          <w:szCs w:val="20"/>
+          <w:shd w:val="clear" w:color="auto" w:fill="FFFFFF"/>
+        </w:rPr>
+        <w:t>Response:</w:t>
+      </w:r>
+    </w:p>
+    <w:p>
+      <w:pPr>
+        <w:rPr>
+          <w:rFonts w:ascii="Arial" w:hAnsi="Arial" w:cs="Arial"/>
+          <w:b/>
+          <w:color w:val="212121"/>
+          <w:sz w:val="20"/>
+          <w:szCs w:val="20"/>
+          <w:shd w:val="clear" w:color="auto" w:fill="FFFFFF"/>
+        </w:rPr>
+      </w:pPr>
+    </w:p>
+    <w:p>
+      <w:pPr>
+        <w:rPr>
+          <w:rFonts w:ascii="Arial" w:hAnsi="Arial" w:cs="Arial"/>
+          <w:b/>
+          <w:color w:val="212121"/>
+          <w:sz w:val="20"/>
+          <w:szCs w:val="20"/>
+          <w:shd w:val="clear" w:color="auto" w:fill="FFFFFF"/>
+        </w:rPr>
+      </w:pPr>
+    </w:p>
+    <w:p>
+      <w:pPr>
+        <w:rPr>
+          <w:rFonts w:ascii="Arial" w:hAnsi="Arial" w:cs="Arial"/>
+          <w:b/>
+          <w:color w:val="212121"/>
+          <w:szCs w:val="20"/>
+          <w:shd w:val="clear" w:color="auto" w:fill="FFFFFF"/>
+        </w:rPr>
+      </w:pPr>
+      <w:r>
+        <w:rPr>
+          <w:rFonts w:ascii="Arial" w:hAnsi="Arial" w:cs="Arial"/>
+          <w:b/>
+          <w:color w:val="212121"/>
+          <w:szCs w:val="20"/>
+          <w:shd w:val="clear" w:color="auto" w:fill="FFFFFF"/>
+        </w:rPr>
+        <w:t xml:space="preserve">Response to Reviewer </w:t>
+      </w:r>
+      <w:r>
+        <w:rPr>
+          <w:rFonts w:ascii="Arial" w:hAnsi="Arial" w:cs="Arial"/>
+          <w:b/>
+          <w:color w:val="212121"/>
+          <w:szCs w:val="20"/>
+          <w:shd w:val="clear" w:color="auto" w:fill="FFFFFF"/>
+        </w:rPr>
+        <w:t>2</w:t>
+      </w:r>
+    </w:p>
+    <w:p>
+      <w:pPr>
+        <w:rPr>
+          <w:rFonts w:ascii="Arial" w:hAnsi="Arial" w:cs="Arial"/>
+          <w:i/>
+          <w:color w:val="212121"/>
+          <w:sz w:val="20"/>
+          <w:szCs w:val="20"/>
+          <w:shd w:val="clear" w:color="auto" w:fill="FFFFFF"/>
+        </w:rPr>
+      </w:pPr>
+      <w:r>
+        <w:rPr>
+          <w:rFonts w:ascii="Arial" w:hAnsi="Arial" w:cs="Arial"/>
+          <w:b/>
           <w:color w:val="212121"/>
           <w:sz w:val="20"/>
           <w:szCs w:val="20"/>
@@ -167,140 +580,19 @@
       <w:r>
         <w:rPr>
           <w:rFonts w:ascii="Arial" w:hAnsi="Arial" w:cs="Arial"/>
-          <w:color w:val="212121"/>
-          <w:sz w:val="20"/>
-          <w:szCs w:val="20"/>
-          <w:shd w:val="clear" w:color="auto" w:fill="FFFFFF"/>
-        </w:rPr>
-        <w:t>IMD/Intermodulation's/Third order non-linearities are mixes, may be reduce the complexity and stick to one of them.</w:t>
-      </w:r>
-      <w:r>
-        <w:rPr>
-          <w:rFonts w:ascii="Arial" w:hAnsi="Arial" w:cs="Arial"/>
-          <w:color w:val="212121"/>
-          <w:sz w:val="20"/>
-          <w:szCs w:val="20"/>
-        </w:rPr>
-        <w:br/>
-      </w:r>
-      <w:r>
-        <w:rPr>
-          <w:rFonts w:ascii="Arial" w:hAnsi="Arial" w:cs="Arial"/>
-          <w:color w:val="212121"/>
-          <w:sz w:val="20"/>
-          <w:szCs w:val="20"/>
-          <w:shd w:val="clear" w:color="auto" w:fill="FFFFFF"/>
-        </w:rPr>
-        <w:t>The DPD curve achieved through the PA feedback path, nothing mentioned in the Document.</w:t>
-      </w:r>
-      <w:r>
-        <w:rPr>
-          <w:rFonts w:ascii="Arial" w:hAnsi="Arial" w:cs="Arial"/>
-          <w:color w:val="212121"/>
-          <w:sz w:val="20"/>
-          <w:szCs w:val="20"/>
-        </w:rPr>
-        <w:br/>
-      </w:r>
-      <w:r>
-        <w:rPr>
-          <w:rFonts w:ascii="Arial" w:hAnsi="Arial" w:cs="Arial"/>
-          <w:color w:val="212121"/>
-          <w:sz w:val="20"/>
-          <w:szCs w:val="20"/>
-          <w:shd w:val="clear" w:color="auto" w:fill="FFFFFF"/>
-        </w:rPr>
-        <w:t>Nothing mentioned about currents and Efficiency. Document Missing technical terms.</w:t>
-      </w:r>
-      <w:r>
-        <w:rPr>
-          <w:rFonts w:ascii="Arial" w:hAnsi="Arial" w:cs="Arial"/>
-          <w:color w:val="212121"/>
-          <w:sz w:val="20"/>
-          <w:szCs w:val="20"/>
-        </w:rPr>
-        <w:br/>
-      </w:r>
-      <w:r>
-        <w:rPr>
-          <w:rFonts w:ascii="Arial" w:hAnsi="Arial" w:cs="Arial"/>
-          <w:color w:val="212121"/>
-          <w:sz w:val="20"/>
-          <w:szCs w:val="20"/>
-          <w:shd w:val="clear" w:color="auto" w:fill="FFFFFF"/>
-        </w:rPr>
-        <w:t>could be better if we add top level block diagram.</w:t>
-      </w:r>
-      <w:r>
-        <w:rPr>
-          <w:rFonts w:ascii="Arial" w:hAnsi="Arial" w:cs="Arial"/>
-          <w:color w:val="212121"/>
-          <w:sz w:val="20"/>
-          <w:szCs w:val="20"/>
-        </w:rPr>
-        <w:br/>
-      </w:r>
-      <w:r>
-        <w:rPr>
-          <w:rFonts w:ascii="Arial" w:hAnsi="Arial" w:cs="Arial"/>
-          <w:color w:val="212121"/>
-          <w:sz w:val="20"/>
-          <w:szCs w:val="20"/>
-        </w:rPr>
-        <w:br/>
-      </w:r>
-      <w:r>
-        <w:rPr>
-          <w:rFonts w:ascii="Arial" w:hAnsi="Arial" w:cs="Arial"/>
-          <w:b/>
-          <w:color w:val="212121"/>
-          <w:sz w:val="20"/>
-          <w:szCs w:val="20"/>
-        </w:rPr>
-        <w:br/>
-      </w:r>
-      <w:r>
-        <w:rPr>
-          <w:rFonts w:ascii="Arial" w:hAnsi="Arial" w:cs="Arial"/>
-          <w:b/>
-          <w:color w:val="212121"/>
-          <w:sz w:val="20"/>
-          <w:szCs w:val="20"/>
-          <w:shd w:val="clear" w:color="auto" w:fill="FFFFFF"/>
-        </w:rPr>
-        <w:t>Reviewer #2:</w:t>
-      </w:r>
-      <w:r>
-        <w:rPr>
-          <w:rFonts w:ascii="Arial" w:hAnsi="Arial" w:cs="Arial"/>
-          <w:color w:val="212121"/>
-          <w:sz w:val="20"/>
-          <w:szCs w:val="20"/>
-          <w:shd w:val="clear" w:color="auto" w:fill="FFFFFF"/>
-        </w:rPr>
-        <w:t xml:space="preserve"> I have the following comments:</w:t>
-      </w:r>
-      <w:r>
-        <w:rPr>
-          <w:rFonts w:ascii="Arial" w:hAnsi="Arial" w:cs="Arial"/>
-          <w:color w:val="212121"/>
-          <w:sz w:val="20"/>
-          <w:szCs w:val="20"/>
-        </w:rPr>
-        <w:br/>
-      </w:r>
-    </w:p>
-    <w:p>
-      <w:pPr>
-        <w:pStyle w:val="ListParagraph"/>
-        <w:numPr>
-          <w:ilvl w:val="0"/>
-          <w:numId w:val="1"/>
-        </w:numPr>
-      </w:pPr>
-      <w:r>
-        <w:rPr>
-          <w:rFonts w:ascii="Arial" w:hAnsi="Arial" w:cs="Arial"/>
+          <w:b/>
+          <w:i/>
+          <w:color w:val="212121"/>
+          <w:sz w:val="20"/>
+          <w:szCs w:val="20"/>
+          <w:shd w:val="clear" w:color="auto" w:fill="FFFFFF"/>
+        </w:rPr>
+        <w:t xml:space="preserve">Comment 1: </w:t>
+      </w:r>
+      <w:r>
+        <w:rPr>
+          <w:rFonts w:ascii="Arial" w:hAnsi="Arial" w:cs="Arial"/>
+          <w:i/>
           <w:color w:val="212121"/>
           <w:sz w:val="20"/>
           <w:szCs w:val="20"/>
@@ -311,15 +603,72 @@
     </w:p>
     <w:p>
       <w:pPr>
-        <w:pStyle w:val="ListParagraph"/>
-        <w:numPr>
-          <w:ilvl w:val="0"/>
-          <w:numId w:val="1"/>
-        </w:numPr>
-      </w:pPr>
-      <w:r>
-        <w:rPr>
-          <w:rFonts w:ascii="Arial" w:hAnsi="Arial" w:cs="Arial"/>
+        <w:rPr>
+          <w:rFonts w:ascii="Arial" w:hAnsi="Arial" w:cs="Arial"/>
+          <w:b/>
+          <w:color w:val="212121"/>
+          <w:sz w:val="20"/>
+          <w:szCs w:val="20"/>
+          <w:shd w:val="clear" w:color="auto" w:fill="FFFFFF"/>
+        </w:rPr>
+      </w:pPr>
+      <w:r>
+        <w:rPr>
+          <w:rFonts w:ascii="Arial" w:hAnsi="Arial" w:cs="Arial"/>
+          <w:b/>
+          <w:color w:val="212121"/>
+          <w:sz w:val="20"/>
+          <w:szCs w:val="20"/>
+          <w:shd w:val="clear" w:color="auto" w:fill="FFFFFF"/>
+        </w:rPr>
+        <w:t>Response:</w:t>
+      </w:r>
+    </w:p>
+    <w:p>
+      <w:pPr>
+        <w:rPr>
+          <w:i/>
+        </w:rPr>
+      </w:pPr>
+    </w:p>
+    <w:p>
+      <w:pPr>
+        <w:rPr>
+          <w:rFonts w:ascii="Arial" w:hAnsi="Arial" w:cs="Arial"/>
+          <w:i/>
+          <w:color w:val="212121"/>
+          <w:sz w:val="20"/>
+          <w:szCs w:val="20"/>
+          <w:shd w:val="clear" w:color="auto" w:fill="FFFFFF"/>
+        </w:rPr>
+      </w:pPr>
+      <w:r>
+        <w:rPr>
+          <w:rFonts w:ascii="Arial" w:hAnsi="Arial" w:cs="Arial"/>
+          <w:b/>
+          <w:i/>
+          <w:color w:val="212121"/>
+          <w:sz w:val="20"/>
+          <w:szCs w:val="20"/>
+          <w:shd w:val="clear" w:color="auto" w:fill="FFFFFF"/>
+        </w:rPr>
+        <w:t>Comment 2:</w:t>
+      </w:r>
+      <w:r>
+        <w:rPr>
+          <w:rFonts w:ascii="Arial" w:hAnsi="Arial" w:cs="Arial"/>
+          <w:i/>
+          <w:color w:val="212121"/>
+          <w:sz w:val="20"/>
+          <w:szCs w:val="20"/>
+          <w:shd w:val="clear" w:color="auto" w:fill="FFFFFF"/>
+        </w:rPr>
+        <w:t xml:space="preserve"> </w:t>
+      </w:r>
+      <w:r>
+        <w:rPr>
+          <w:rFonts w:ascii="Arial" w:hAnsi="Arial" w:cs="Arial"/>
+          <w:i/>
           <w:color w:val="212121"/>
           <w:sz w:val="20"/>
           <w:szCs w:val="20"/>
@@ -330,15 +679,73 @@
     </w:p>
     <w:p>
       <w:pPr>
-        <w:pStyle w:val="ListParagraph"/>
-        <w:numPr>
-          <w:ilvl w:val="0"/>
-          <w:numId w:val="1"/>
-        </w:numPr>
-      </w:pPr>
-      <w:r>
-        <w:rPr>
-          <w:rFonts w:ascii="Arial" w:hAnsi="Arial" w:cs="Arial"/>
+        <w:rPr>
+          <w:rFonts w:ascii="Arial" w:hAnsi="Arial" w:cs="Arial"/>
+          <w:b/>
+          <w:color w:val="212121"/>
+          <w:sz w:val="20"/>
+          <w:szCs w:val="20"/>
+          <w:shd w:val="clear" w:color="auto" w:fill="FFFFFF"/>
+        </w:rPr>
+      </w:pPr>
+      <w:r>
+        <w:rPr>
+          <w:rFonts w:ascii="Arial" w:hAnsi="Arial" w:cs="Arial"/>
+          <w:b/>
+          <w:color w:val="212121"/>
+          <w:sz w:val="20"/>
+          <w:szCs w:val="20"/>
+          <w:shd w:val="clear" w:color="auto" w:fill="FFFFFF"/>
+        </w:rPr>
+        <w:t>Response:</w:t>
+      </w:r>
+    </w:p>
+    <w:p>
+      <w:pPr>
+        <w:rPr>
+          <w:i/>
+        </w:rPr>
+      </w:pPr>
+    </w:p>
+    <w:p>
+      <w:pPr>
+        <w:rPr>
+          <w:rFonts w:ascii="Arial" w:hAnsi="Arial" w:cs="Arial"/>
+          <w:i/>
+          <w:color w:val="212121"/>
+          <w:sz w:val="20"/>
+          <w:szCs w:val="20"/>
+          <w:shd w:val="clear" w:color="auto" w:fill="FFFFFF"/>
+        </w:rPr>
+      </w:pPr>
+      <w:r>
+        <w:rPr>
+          <w:rFonts w:ascii="Arial" w:hAnsi="Arial" w:cs="Arial"/>
+          <w:b/>
+          <w:i/>
+          <w:color w:val="212121"/>
+          <w:sz w:val="20"/>
+          <w:szCs w:val="20"/>
+          <w:shd w:val="clear" w:color="auto" w:fill="FFFFFF"/>
+        </w:rPr>
+        <w:lastRenderedPageBreak/>
+        <w:t>Comment 3:</w:t>
+      </w:r>
+      <w:r>
+        <w:rPr>
+          <w:rFonts w:ascii="Arial" w:hAnsi="Arial" w:cs="Arial"/>
+          <w:i/>
+          <w:color w:val="212121"/>
+          <w:sz w:val="20"/>
+          <w:szCs w:val="20"/>
+          <w:shd w:val="clear" w:color="auto" w:fill="FFFFFF"/>
+        </w:rPr>
+        <w:t xml:space="preserve"> </w:t>
+      </w:r>
+      <w:r>
+        <w:rPr>
+          <w:rFonts w:ascii="Arial" w:hAnsi="Arial" w:cs="Arial"/>
+          <w:i/>
           <w:color w:val="212121"/>
           <w:sz w:val="20"/>
           <w:szCs w:val="20"/>
@@ -349,15 +756,72 @@
     </w:p>
     <w:p>
       <w:pPr>
-        <w:pStyle w:val="ListParagraph"/>
-        <w:numPr>
-          <w:ilvl w:val="0"/>
-          <w:numId w:val="1"/>
-        </w:numPr>
-      </w:pPr>
-      <w:r>
-        <w:rPr>
-          <w:rFonts w:ascii="Arial" w:hAnsi="Arial" w:cs="Arial"/>
+        <w:rPr>
+          <w:rFonts w:ascii="Arial" w:hAnsi="Arial" w:cs="Arial"/>
+          <w:b/>
+          <w:color w:val="212121"/>
+          <w:sz w:val="20"/>
+          <w:szCs w:val="20"/>
+          <w:shd w:val="clear" w:color="auto" w:fill="FFFFFF"/>
+        </w:rPr>
+      </w:pPr>
+      <w:r>
+        <w:rPr>
+          <w:rFonts w:ascii="Arial" w:hAnsi="Arial" w:cs="Arial"/>
+          <w:b/>
+          <w:color w:val="212121"/>
+          <w:sz w:val="20"/>
+          <w:szCs w:val="20"/>
+          <w:shd w:val="clear" w:color="auto" w:fill="FFFFFF"/>
+        </w:rPr>
+        <w:t>Response:</w:t>
+      </w:r>
+    </w:p>
+    <w:p>
+      <w:pPr>
+        <w:rPr>
+          <w:i/>
+        </w:rPr>
+      </w:pPr>
+    </w:p>
+    <w:p>
+      <w:pPr>
+        <w:rPr>
+          <w:rFonts w:ascii="Arial" w:hAnsi="Arial" w:cs="Arial"/>
+          <w:i/>
+          <w:color w:val="212121"/>
+          <w:sz w:val="20"/>
+          <w:szCs w:val="20"/>
+          <w:shd w:val="clear" w:color="auto" w:fill="FFFFFF"/>
+        </w:rPr>
+      </w:pPr>
+      <w:r>
+        <w:rPr>
+          <w:rFonts w:ascii="Arial" w:hAnsi="Arial" w:cs="Arial"/>
+          <w:b/>
+          <w:i/>
+          <w:color w:val="212121"/>
+          <w:sz w:val="20"/>
+          <w:szCs w:val="20"/>
+          <w:shd w:val="clear" w:color="auto" w:fill="FFFFFF"/>
+        </w:rPr>
+        <w:t>Comment 4:</w:t>
+      </w:r>
+      <w:r>
+        <w:rPr>
+          <w:rFonts w:ascii="Arial" w:hAnsi="Arial" w:cs="Arial"/>
+          <w:i/>
+          <w:color w:val="212121"/>
+          <w:sz w:val="20"/>
+          <w:szCs w:val="20"/>
+          <w:shd w:val="clear" w:color="auto" w:fill="FFFFFF"/>
+        </w:rPr>
+        <w:t xml:space="preserve"> </w:t>
+      </w:r>
+      <w:r>
+        <w:rPr>
+          <w:rFonts w:ascii="Arial" w:hAnsi="Arial" w:cs="Arial"/>
+          <w:i/>
           <w:color w:val="212121"/>
           <w:sz w:val="20"/>
           <w:szCs w:val="20"/>
@@ -369,6 +833,7 @@
       <w:r>
         <w:rPr>
           <w:rFonts w:ascii="Arial" w:hAnsi="Arial" w:cs="Arial"/>
+          <w:i/>
           <w:color w:val="212121"/>
           <w:sz w:val="20"/>
           <w:szCs w:val="20"/>
@@ -380,6 +845,7 @@
       <w:r>
         <w:rPr>
           <w:rFonts w:ascii="Arial" w:hAnsi="Arial" w:cs="Arial"/>
+          <w:i/>
           <w:color w:val="212121"/>
           <w:sz w:val="20"/>
           <w:szCs w:val="20"/>
@@ -390,24 +856,111 @@
     </w:p>
     <w:p>
       <w:pPr>
-        <w:pStyle w:val="ListParagraph"/>
-        <w:numPr>
-          <w:ilvl w:val="0"/>
-          <w:numId w:val="1"/>
-        </w:numPr>
+        <w:rPr>
+          <w:rFonts w:ascii="Arial" w:hAnsi="Arial" w:cs="Arial"/>
+          <w:b/>
+          <w:color w:val="212121"/>
+          <w:sz w:val="20"/>
+          <w:szCs w:val="20"/>
+          <w:shd w:val="clear" w:color="auto" w:fill="FFFFFF"/>
+        </w:rPr>
+      </w:pPr>
+      <w:r>
+        <w:rPr>
+          <w:rFonts w:ascii="Arial" w:hAnsi="Arial" w:cs="Arial"/>
+          <w:b/>
+          <w:color w:val="212121"/>
+          <w:sz w:val="20"/>
+          <w:szCs w:val="20"/>
+          <w:shd w:val="clear" w:color="auto" w:fill="FFFFFF"/>
+        </w:rPr>
+        <w:t>Response:</w:t>
+      </w:r>
+    </w:p>
+    <w:p>
+      <w:pPr>
+        <w:rPr>
+          <w:i/>
+        </w:rPr>
+      </w:pPr>
+    </w:p>
+    <w:p>
+      <w:pPr>
+        <w:rPr>
+          <w:rFonts w:ascii="Arial" w:hAnsi="Arial" w:cs="Arial"/>
+          <w:i/>
+          <w:color w:val="212121"/>
+          <w:sz w:val="20"/>
+          <w:szCs w:val="20"/>
+          <w:shd w:val="clear" w:color="auto" w:fill="FFFFFF"/>
+        </w:rPr>
+      </w:pPr>
+      <w:r>
+        <w:rPr>
+          <w:rFonts w:ascii="Arial" w:hAnsi="Arial" w:cs="Arial"/>
+          <w:b/>
+          <w:i/>
+          <w:color w:val="212121"/>
+          <w:sz w:val="20"/>
+          <w:szCs w:val="20"/>
+          <w:shd w:val="clear" w:color="auto" w:fill="FFFFFF"/>
+        </w:rPr>
+        <w:t>Comment 5:</w:t>
+      </w:r>
+      <w:r>
+        <w:rPr>
+          <w:rFonts w:ascii="Arial" w:hAnsi="Arial" w:cs="Arial"/>
+          <w:i/>
+          <w:color w:val="212121"/>
+          <w:sz w:val="20"/>
+          <w:szCs w:val="20"/>
+          <w:shd w:val="clear" w:color="auto" w:fill="FFFFFF"/>
+        </w:rPr>
+        <w:t xml:space="preserve"> </w:t>
+      </w:r>
+      <w:r>
+        <w:rPr>
+          <w:rFonts w:ascii="Arial" w:hAnsi="Arial" w:cs="Arial"/>
+          <w:i/>
+          <w:color w:val="212121"/>
+          <w:sz w:val="20"/>
+          <w:szCs w:val="20"/>
+          <w:shd w:val="clear" w:color="auto" w:fill="FFFFFF"/>
+        </w:rPr>
+        <w:t>It is not suggested to have Figure 2 occupy the entire page.</w:t>
+      </w:r>
+    </w:p>
+    <w:p>
+      <w:pPr>
+        <w:rPr>
+          <w:rFonts w:ascii="Arial" w:hAnsi="Arial" w:cs="Arial"/>
+          <w:b/>
+          <w:color w:val="212121"/>
+          <w:sz w:val="20"/>
+          <w:szCs w:val="20"/>
+          <w:shd w:val="clear" w:color="auto" w:fill="FFFFFF"/>
+        </w:rPr>
+      </w:pPr>
+      <w:r>
+        <w:rPr>
+          <w:rFonts w:ascii="Arial" w:hAnsi="Arial" w:cs="Arial"/>
+          <w:b/>
+          <w:color w:val="212121"/>
+          <w:sz w:val="20"/>
+          <w:szCs w:val="20"/>
+          <w:shd w:val="clear" w:color="auto" w:fill="FFFFFF"/>
+        </w:rPr>
+        <w:t>Response:</w:t>
+      </w:r>
+    </w:p>
+    <w:p>
+      <w:pPr>
+        <w:rPr>
+          <w:i/>
+        </w:rPr>
       </w:pPr>
       <w:bookmarkStart w:id="0" w:name="_GoBack"/>
       <w:bookmarkEnd w:id="0"/>
-      <w:r>
-        <w:rPr>
-          <w:rFonts w:ascii="Arial" w:hAnsi="Arial" w:cs="Arial"/>
-          <w:color w:val="212121"/>
-          <w:sz w:val="20"/>
-          <w:szCs w:val="20"/>
-          <w:shd w:val="clear" w:color="auto" w:fill="FFFFFF"/>
-        </w:rPr>
-        <w:t>It is not suggested to have Figure 2 occupy the entire page.</w:t>
-      </w:r>
     </w:p>
     <w:sectPr>
       <w:pgSz w:w="12240" w:h="15840"/>

</xml_diff>